<commit_message>
modify the review notes
</commit_message>
<xml_diff>
--- a/DesignPrinciple.docx
+++ b/DesignPrinciple.docx
@@ -10,15 +10,7 @@
         <w:rPr>
           <w:rFonts w:hint="eastAsia"/>
         </w:rPr>
-        <w:t>Design Pr</w:t>
-      </w:r>
-      <w:bookmarkStart w:id="0" w:name="_GoBack"/>
-      <w:bookmarkEnd w:id="0"/>
-      <w:r>
-        <w:rPr>
-          <w:rFonts w:hint="eastAsia"/>
-        </w:rPr>
-        <w:t>inciples</w:t>
+        <w:t>Design Principles</w:t>
       </w:r>
     </w:p>
     <w:p>
@@ -507,11 +499,9 @@
       <w:r>
         <w:t xml:space="preserve">• Division of </w:t>
       </w:r>
-      <w:proofErr w:type="spellStart"/>
-      <w:r>
-        <w:t>labor</w:t>
-      </w:r>
-      <w:proofErr w:type="spellEnd"/>
+      <w:r>
+        <w:t>labour</w:t>
+      </w:r>
       <w:r>
         <w:t>!</w:t>
       </w:r>
@@ -1616,7 +1606,13 @@
         <w:jc w:val="both"/>
       </w:pPr>
       <w:r>
-        <w:t>» every module may misuse the common data; modular continuity and protection are endangered</w:t>
+        <w:t>» every mo</w:t>
+      </w:r>
+      <w:r>
+        <w:t>dule may misuse the common data,</w:t>
+      </w:r>
+      <w:r>
+        <w:t xml:space="preserve"> modular continuity and protection are endangered</w:t>
       </w:r>
     </w:p>
     <w:p>
@@ -1863,6 +1859,11 @@
       </w:r>
     </w:p>
     <w:p>
+      <w:pPr>
+        <w:rPr>
+          <w:rFonts w:hint="eastAsia"/>
+        </w:rPr>
+      </w:pPr>
       <w:proofErr w:type="spellStart"/>
       <w:r>
         <w:t>aPlant</w:t>
@@ -1877,12 +1878,7 @@
       </w:r>
       <w:proofErr w:type="gramEnd"/>
       <w:r>
-        <w:t xml:space="preserve"> |</w:t>
-      </w:r>
-    </w:p>
-    <w:p>
-      <w:r>
-        <w:t xml:space="preserve">(each status == #paid and: [each date &gt; </w:t>
+        <w:t xml:space="preserve"> |(each status == #paid and: [each date &gt; </w:t>
       </w:r>
       <w:proofErr w:type="spellStart"/>
       <w:r>
@@ -1890,7 +1886,12 @@
       </w:r>
       <w:proofErr w:type="spellEnd"/>
       <w:r>
-        <w:t xml:space="preserve">]) </w:t>
+        <w:t>])</w:t>
+      </w:r>
+    </w:p>
+    <w:p>
+      <w:r>
+        <w:t xml:space="preserve"> </w:t>
       </w:r>
       <w:proofErr w:type="spellStart"/>
       <w:r>
@@ -2285,15 +2286,16 @@
         <w:jc w:val="both"/>
       </w:pPr>
       <w:r>
-        <w:t xml:space="preserve">A class called </w:t>
-      </w:r>
-      <w:proofErr w:type="spellStart"/>
-      <w:r>
-        <w:t>StorageInterface</w:t>
-      </w:r>
-      <w:proofErr w:type="spellEnd"/>
-      <w:r>
-        <w:t>, responsible for interacting</w:t>
+        <w:t>A class called Storage</w:t>
+      </w:r>
+      <w:r>
+        <w:rPr>
+          <w:rFonts w:hint="eastAsia"/>
+        </w:rPr>
+        <w:t xml:space="preserve"> </w:t>
+      </w:r>
+      <w:r>
+        <w:t>Interface, responsible for interacting</w:t>
       </w:r>
       <w:r>
         <w:rPr>
@@ -2334,15 +2336,13 @@
         <w:jc w:val="both"/>
       </w:pPr>
       <w:r>
-        <w:t xml:space="preserve"> Moderate cohesion: A class has moderate </w:t>
-      </w:r>
-      <w:proofErr w:type="spellStart"/>
-      <w:r>
-        <w:t>responsi¬bilities</w:t>
-      </w:r>
-      <w:proofErr w:type="spellEnd"/>
-      <w:r>
-        <w:t xml:space="preserve"> in a few different areas that are logically related to the class concept, but not to each other</w:t>
+        <w:t xml:space="preserve"> Moderate cohesion</w:t>
+      </w:r>
+      <w:r>
+        <w:t>: A class has moderate responsi</w:t>
+      </w:r>
+      <w:r>
+        <w:t>bilities in a few different areas that are logically related to the class concept, but not to each other</w:t>
       </w:r>
     </w:p>
     <w:p>
@@ -2351,15 +2351,16 @@
         <w:jc w:val="both"/>
       </w:pPr>
       <w:r>
-        <w:t xml:space="preserve">A class called </w:t>
-      </w:r>
-      <w:proofErr w:type="spellStart"/>
-      <w:r>
-        <w:t>RDBInterface</w:t>
-      </w:r>
-      <w:proofErr w:type="spellEnd"/>
-      <w:r>
-        <w:t>, responsible for interacting with relational databases. Its features include creating, modifying and querying databases.</w:t>
+        <w:t>A class called RDB</w:t>
+      </w:r>
+      <w:r>
+        <w:rPr>
+          <w:rFonts w:hint="eastAsia"/>
+        </w:rPr>
+        <w:t xml:space="preserve"> </w:t>
+      </w:r>
+      <w:r>
+        <w:t>Interface, responsible for interacting with relational databases. Its features include creating, modifying and querying databases.</w:t>
       </w:r>
     </w:p>
     <w:p>
@@ -2373,21 +2374,11 @@
         <w:jc w:val="both"/>
       </w:pPr>
       <w:r>
-        <w:t xml:space="preserve"> High cohesion: a class has lightweight </w:t>
-      </w:r>
-      <w:proofErr w:type="spellStart"/>
-      <w:r>
-        <w:t>responsi¬bilities</w:t>
-      </w:r>
-      <w:proofErr w:type="spellEnd"/>
-      <w:r>
-        <w:t xml:space="preserve"> in one area and collaborates with other classes to </w:t>
-      </w:r>
-      <w:proofErr w:type="spellStart"/>
-      <w:r>
-        <w:t>fulfill</w:t>
-      </w:r>
-      <w:proofErr w:type="spellEnd"/>
+        <w:t xml:space="preserve"> High cohesion: a class has lightweight responsibilities in one area and collaborates with other classes to </w:t>
+      </w:r>
+      <w:r>
+        <w:t>fulfil</w:t>
+      </w:r>
       <w:r>
         <w:t xml:space="preserve"> tasks</w:t>
       </w:r>
@@ -2398,15 +2389,25 @@
         <w:jc w:val="both"/>
       </w:pPr>
       <w:r>
-        <w:t xml:space="preserve">A class called </w:t>
-      </w:r>
-      <w:proofErr w:type="spellStart"/>
-      <w:r>
-        <w:t>RDBQueryInterface</w:t>
-      </w:r>
-      <w:proofErr w:type="spellEnd"/>
-      <w:r>
-        <w:t>, partially responsible for interacting with databases. It interacts with a number of other classes related to DB access.</w:t>
+        <w:t>A class called RDB</w:t>
+      </w:r>
+      <w:r>
+        <w:rPr>
+          <w:rFonts w:hint="eastAsia"/>
+        </w:rPr>
+        <w:t xml:space="preserve"> </w:t>
+      </w:r>
+      <w:r>
+        <w:t>Query</w:t>
+      </w:r>
+      <w:r>
+        <w:rPr>
+          <w:rFonts w:hint="eastAsia"/>
+        </w:rPr>
+        <w:t xml:space="preserve"> </w:t>
+      </w:r>
+      <w:r>
+        <w:t>Interface, partially responsible for interacting with databases. It interacts with a number of other classes related to DB access.</w:t>
       </w:r>
     </w:p>
     <w:p>
@@ -2517,9 +2518,14 @@
     </w:p>
     <w:p>
       <w:r>
-        <w:t>•Loosely coupled classes can be described and understood with minimal reference to other classes</w:t>
-      </w:r>
-    </w:p>
+        <w:t>•</w:t>
+      </w:r>
+      <w:bookmarkStart w:id="0" w:name="_GoBack"/>
+      <w:r>
+        <w:t>Loosely coupled classes can be described and understood with minimal reference to other classes</w:t>
+      </w:r>
+    </w:p>
+    <w:bookmarkEnd w:id="0"/>
     <w:sectPr>
       <w:pgSz w:w="11900" w:h="16840"/>
       <w:pgMar w:top="1440" w:right="1440" w:bottom="1440" w:left="1440" w:header="708" w:footer="708" w:gutter="0"/>

</xml_diff>